<commit_message>
html assignment no 1
</commit_message>
<xml_diff>
--- a/Module 1/1_MS Word/assignment no 1/project no 1.docx
+++ b/Module 1/1_MS Word/assignment no 1/project no 1.docx
@@ -99,7 +99,6 @@
         <w:t xml:space="preserve">Los </w:t>
       </w:r>
       <w:proofErr w:type="spellStart"/>
-      <w:proofErr w:type="gramStart"/>
       <w:r>
         <w:rPr>
           <w:color w:val="C00000"/>
@@ -109,7 +108,6 @@
         <w:t>angeles,California</w:t>
       </w:r>
       <w:proofErr w:type="spellEnd"/>
-      <w:proofErr w:type="gramEnd"/>
       <w:r>
         <w:rPr>
           <w:color w:val="C00000"/>
@@ -118,587 +116,595 @@
         </w:rPr>
         <w:t xml:space="preserve"> 90002</w:t>
       </w:r>
-    </w:p>
-    <w:p>
-      <w:pPr>
-        <w:rPr>
-          <w:color w:val="C00000"/>
-          <w:sz w:val="20"/>
-          <w:szCs w:val="20"/>
-        </w:rPr>
-      </w:pPr>
-    </w:p>
-    <w:p>
-      <w:pPr>
-        <w:rPr>
-          <w:color w:val="C00000"/>
-          <w:sz w:val="20"/>
-          <w:szCs w:val="20"/>
-        </w:rPr>
-      </w:pPr>
-      <w:proofErr w:type="spellStart"/>
-      <w:proofErr w:type="gramStart"/>
-      <w:r>
-        <w:rPr>
-          <w:color w:val="C00000"/>
-          <w:sz w:val="20"/>
-          <w:szCs w:val="20"/>
-        </w:rPr>
-        <w:t>Mr.john</w:t>
-      </w:r>
-      <w:proofErr w:type="spellEnd"/>
-      <w:proofErr w:type="gramEnd"/>
-      <w:r>
-        <w:rPr>
-          <w:color w:val="C00000"/>
-          <w:sz w:val="20"/>
-          <w:szCs w:val="20"/>
-        </w:rPr>
-        <w:t xml:space="preserve"> doe</w:t>
-      </w:r>
-    </w:p>
-    <w:p>
-      <w:pPr>
-        <w:rPr>
-          <w:color w:val="C00000"/>
-          <w:sz w:val="20"/>
-          <w:szCs w:val="20"/>
-        </w:rPr>
-      </w:pPr>
-      <w:r>
-        <w:rPr>
-          <w:color w:val="C00000"/>
-          <w:sz w:val="20"/>
-          <w:szCs w:val="20"/>
-        </w:rPr>
-        <w:t>C</w:t>
-      </w:r>
-      <w:r>
-        <w:rPr>
-          <w:color w:val="C00000"/>
-          <w:sz w:val="20"/>
-          <w:szCs w:val="20"/>
-        </w:rPr>
-        <w:t>ustomer</w:t>
-      </w:r>
-      <w:r>
-        <w:rPr>
-          <w:color w:val="C00000"/>
-          <w:sz w:val="20"/>
-          <w:szCs w:val="20"/>
-        </w:rPr>
-        <w:t xml:space="preserve"> service representative</w:t>
-      </w:r>
-    </w:p>
-    <w:p>
-      <w:pPr>
-        <w:rPr>
-          <w:color w:val="C00000"/>
-          <w:sz w:val="20"/>
-          <w:szCs w:val="20"/>
-        </w:rPr>
-      </w:pPr>
-      <w:r>
-        <w:rPr>
-          <w:color w:val="C00000"/>
-          <w:sz w:val="20"/>
-          <w:szCs w:val="20"/>
-        </w:rPr>
-        <w:t xml:space="preserve">Widgets </w:t>
-      </w:r>
-      <w:proofErr w:type="spellStart"/>
-      <w:proofErr w:type="gramStart"/>
-      <w:r>
-        <w:rPr>
-          <w:color w:val="C00000"/>
-          <w:sz w:val="20"/>
-          <w:szCs w:val="20"/>
-        </w:rPr>
-        <w:t>glore,inc</w:t>
-      </w:r>
-      <w:proofErr w:type="spellEnd"/>
-      <w:proofErr w:type="gramEnd"/>
-    </w:p>
-    <w:p>
-      <w:pPr>
-        <w:rPr>
-          <w:color w:val="C00000"/>
-          <w:sz w:val="20"/>
-          <w:szCs w:val="20"/>
-        </w:rPr>
-      </w:pPr>
-      <w:r>
-        <w:rPr>
-          <w:color w:val="C00000"/>
-          <w:sz w:val="20"/>
-          <w:szCs w:val="20"/>
-        </w:rPr>
-        <w:t>987 widget street</w:t>
-      </w:r>
-    </w:p>
-    <w:p>
-      <w:pPr>
-        <w:rPr>
-          <w:color w:val="2E74B5" w:themeColor="accent5" w:themeShade="BF"/>
-          <w:sz w:val="20"/>
-          <w:szCs w:val="20"/>
-        </w:rPr>
-      </w:pPr>
-      <w:r>
-        <w:rPr>
-          <w:color w:val="C00000"/>
-          <w:sz w:val="20"/>
-          <w:szCs w:val="20"/>
-        </w:rPr>
-        <w:t xml:space="preserve"> </w:t>
-      </w:r>
-      <w:proofErr w:type="spellStart"/>
-      <w:proofErr w:type="gramStart"/>
-      <w:r>
-        <w:rPr>
-          <w:color w:val="C00000"/>
-          <w:sz w:val="20"/>
-          <w:szCs w:val="20"/>
-        </w:rPr>
-        <w:t>Miame,florida</w:t>
-      </w:r>
-      <w:proofErr w:type="spellEnd"/>
-      <w:proofErr w:type="gramEnd"/>
-      <w:r>
-        <w:rPr>
-          <w:color w:val="C00000"/>
-          <w:sz w:val="20"/>
-          <w:szCs w:val="20"/>
-        </w:rPr>
-        <w:t xml:space="preserve"> 33111</w:t>
-      </w:r>
-    </w:p>
-    <w:p>
-      <w:pPr>
-        <w:rPr>
-          <w:sz w:val="20"/>
-          <w:szCs w:val="20"/>
-        </w:rPr>
-      </w:pPr>
-    </w:p>
-    <w:p>
-      <w:pPr>
-        <w:rPr>
-          <w:sz w:val="20"/>
-          <w:szCs w:val="20"/>
-        </w:rPr>
-      </w:pPr>
-      <w:r>
-        <w:rPr>
-          <w:sz w:val="20"/>
-          <w:szCs w:val="20"/>
-        </w:rPr>
-        <w:t xml:space="preserve">Dear </w:t>
-      </w:r>
-      <w:proofErr w:type="spellStart"/>
-      <w:r>
-        <w:rPr>
-          <w:sz w:val="20"/>
-          <w:szCs w:val="20"/>
-        </w:rPr>
-        <w:t>mr.doe</w:t>
-      </w:r>
-      <w:proofErr w:type="spellEnd"/>
-      <w:r>
-        <w:rPr>
-          <w:sz w:val="20"/>
-          <w:szCs w:val="20"/>
-        </w:rPr>
-        <w:t>:</w:t>
-      </w:r>
-    </w:p>
-    <w:p>
-      <w:pPr>
-        <w:rPr>
-          <w:sz w:val="20"/>
-          <w:szCs w:val="20"/>
-        </w:rPr>
-      </w:pPr>
-    </w:p>
-    <w:p>
-      <w:pPr>
-        <w:jc w:val="both"/>
-        <w:rPr>
-          <w:sz w:val="20"/>
-          <w:szCs w:val="20"/>
-        </w:rPr>
-      </w:pPr>
-      <w:r>
-        <w:rPr>
-          <w:sz w:val="20"/>
-          <w:szCs w:val="20"/>
-        </w:rPr>
-        <w:t>I am writing y</w:t>
-      </w:r>
-      <w:r>
-        <w:rPr>
-          <w:sz w:val="20"/>
-          <w:szCs w:val="20"/>
-        </w:rPr>
-        <w:t xml:space="preserve">ou concerning a recent purchase of widgets. Approximately two weeks </w:t>
-      </w:r>
-      <w:proofErr w:type="spellStart"/>
-      <w:proofErr w:type="gramStart"/>
-      <w:r>
-        <w:rPr>
-          <w:sz w:val="20"/>
-          <w:szCs w:val="20"/>
-        </w:rPr>
-        <w:t>ago,on</w:t>
-      </w:r>
-      <w:proofErr w:type="spellEnd"/>
-      <w:proofErr w:type="gramEnd"/>
-      <w:r>
-        <w:rPr>
-          <w:sz w:val="20"/>
-          <w:szCs w:val="20"/>
-        </w:rPr>
-        <w:t xml:space="preserve"> October 1,I ordered a total of 50 widgets for </w:t>
-      </w:r>
-      <w:proofErr w:type="spellStart"/>
-      <w:r>
-        <w:rPr>
-          <w:sz w:val="20"/>
-          <w:szCs w:val="20"/>
-        </w:rPr>
-        <w:t>company,inc.via</w:t>
-      </w:r>
-      <w:proofErr w:type="spellEnd"/>
-      <w:r>
-        <w:rPr>
-          <w:sz w:val="20"/>
-          <w:szCs w:val="20"/>
-        </w:rPr>
-        <w:t xml:space="preserve"> the widgets </w:t>
-      </w:r>
-      <w:proofErr w:type="spellStart"/>
-      <w:r>
-        <w:rPr>
-          <w:sz w:val="20"/>
-          <w:szCs w:val="20"/>
-        </w:rPr>
-        <w:t>glore</w:t>
-      </w:r>
-      <w:proofErr w:type="spellEnd"/>
-      <w:r>
-        <w:rPr>
-          <w:sz w:val="20"/>
-          <w:szCs w:val="20"/>
-        </w:rPr>
-        <w:t xml:space="preserve"> client webpage. I received an email </w:t>
-      </w:r>
-      <w:proofErr w:type="spellStart"/>
-      <w:r>
-        <w:rPr>
-          <w:sz w:val="20"/>
-          <w:szCs w:val="20"/>
-        </w:rPr>
-        <w:t>no</w:t>
-      </w:r>
-      <w:r>
-        <w:rPr>
-          <w:sz w:val="20"/>
-          <w:szCs w:val="20"/>
-        </w:rPr>
-        <w:t>rification</w:t>
-      </w:r>
-      <w:proofErr w:type="spellEnd"/>
-      <w:r>
-        <w:rPr>
-          <w:sz w:val="20"/>
-          <w:szCs w:val="20"/>
-        </w:rPr>
-        <w:t xml:space="preserve"> two days later confirming the </w:t>
-      </w:r>
-      <w:proofErr w:type="spellStart"/>
-      <w:r>
-        <w:rPr>
-          <w:sz w:val="20"/>
-          <w:szCs w:val="20"/>
-        </w:rPr>
-        <w:t>recipt</w:t>
-      </w:r>
-      <w:proofErr w:type="spellEnd"/>
-      <w:r>
-        <w:rPr>
-          <w:sz w:val="20"/>
-          <w:szCs w:val="20"/>
-        </w:rPr>
-        <w:t xml:space="preserve"> of </w:t>
-      </w:r>
-      <w:proofErr w:type="spellStart"/>
-      <w:r>
-        <w:rPr>
-          <w:sz w:val="20"/>
-          <w:szCs w:val="20"/>
-        </w:rPr>
-        <w:t>payent</w:t>
-      </w:r>
-      <w:proofErr w:type="spellEnd"/>
-      <w:r>
-        <w:rPr>
-          <w:sz w:val="20"/>
-          <w:szCs w:val="20"/>
-        </w:rPr>
-        <w:t xml:space="preserve"> and the shipment of the widgets. According to your </w:t>
-      </w:r>
-      <w:proofErr w:type="spellStart"/>
-      <w:proofErr w:type="gramStart"/>
-      <w:r>
-        <w:rPr>
-          <w:sz w:val="20"/>
-          <w:szCs w:val="20"/>
-        </w:rPr>
-        <w:t>website,shipment</w:t>
-      </w:r>
-      <w:proofErr w:type="spellEnd"/>
-      <w:proofErr w:type="gramEnd"/>
-      <w:r>
-        <w:rPr>
-          <w:sz w:val="20"/>
-          <w:szCs w:val="20"/>
-        </w:rPr>
-        <w:t xml:space="preserve"> should </w:t>
-      </w:r>
-      <w:proofErr w:type="spellStart"/>
-      <w:r>
-        <w:rPr>
-          <w:sz w:val="20"/>
-          <w:szCs w:val="20"/>
-        </w:rPr>
-        <w:t>treach</w:t>
-      </w:r>
-      <w:proofErr w:type="spellEnd"/>
-      <w:r>
-        <w:rPr>
-          <w:sz w:val="20"/>
-          <w:szCs w:val="20"/>
-        </w:rPr>
-        <w:t xml:space="preserve"> their </w:t>
-      </w:r>
-      <w:proofErr w:type="spellStart"/>
-      <w:r>
-        <w:rPr>
-          <w:sz w:val="20"/>
-          <w:szCs w:val="20"/>
-        </w:rPr>
-        <w:t>destinationwithin</w:t>
-      </w:r>
-      <w:proofErr w:type="spellEnd"/>
-      <w:r>
-        <w:rPr>
-          <w:sz w:val="20"/>
-          <w:szCs w:val="20"/>
-        </w:rPr>
-        <w:t xml:space="preserve"> 3-5 days of </w:t>
-      </w:r>
-      <w:proofErr w:type="spellStart"/>
-      <w:r>
-        <w:rPr>
-          <w:sz w:val="20"/>
-          <w:szCs w:val="20"/>
-        </w:rPr>
-        <w:t>bein</w:t>
-      </w:r>
-      <w:proofErr w:type="spellEnd"/>
-      <w:r>
-        <w:rPr>
-          <w:sz w:val="20"/>
-          <w:szCs w:val="20"/>
-        </w:rPr>
-        <w:t xml:space="preserve"> </w:t>
-      </w:r>
-      <w:proofErr w:type="spellStart"/>
-      <w:r>
-        <w:rPr>
-          <w:sz w:val="20"/>
-          <w:szCs w:val="20"/>
-        </w:rPr>
-        <w:t>sent,but</w:t>
-      </w:r>
-      <w:proofErr w:type="spellEnd"/>
-      <w:r>
-        <w:rPr>
-          <w:sz w:val="20"/>
-          <w:szCs w:val="20"/>
-        </w:rPr>
-        <w:t xml:space="preserve"> I have yet to </w:t>
-      </w:r>
-      <w:proofErr w:type="spellStart"/>
-      <w:r>
-        <w:rPr>
-          <w:sz w:val="20"/>
-          <w:szCs w:val="20"/>
-        </w:rPr>
-        <w:t>recive</w:t>
-      </w:r>
-      <w:proofErr w:type="spellEnd"/>
-      <w:r>
-        <w:rPr>
-          <w:sz w:val="20"/>
-          <w:szCs w:val="20"/>
-        </w:rPr>
-        <w:t xml:space="preserve"> the widgets.do you have any information on what may have happened to delay the shipment or where the shipment is correctly?</w:t>
-      </w:r>
-    </w:p>
-    <w:p>
-      <w:pPr>
-        <w:jc w:val="both"/>
-        <w:rPr>
-          <w:sz w:val="20"/>
-          <w:szCs w:val="20"/>
-        </w:rPr>
-      </w:pPr>
-    </w:p>
-    <w:p>
-      <w:pPr>
-        <w:jc w:val="both"/>
-        <w:rPr>
-          <w:sz w:val="20"/>
-          <w:szCs w:val="20"/>
-        </w:rPr>
-      </w:pPr>
-      <w:r>
-        <w:rPr>
-          <w:sz w:val="20"/>
-          <w:szCs w:val="20"/>
-        </w:rPr>
-        <w:t xml:space="preserve">I have worked with widgets </w:t>
-      </w:r>
-      <w:proofErr w:type="spellStart"/>
-      <w:proofErr w:type="gramStart"/>
-      <w:r>
-        <w:rPr>
-          <w:sz w:val="20"/>
-          <w:szCs w:val="20"/>
-        </w:rPr>
-        <w:t>galore,inc</w:t>
-      </w:r>
-      <w:proofErr w:type="spellEnd"/>
-      <w:r>
-        <w:rPr>
-          <w:sz w:val="20"/>
-          <w:szCs w:val="20"/>
-        </w:rPr>
-        <w:t>.</w:t>
-      </w:r>
-      <w:proofErr w:type="gramEnd"/>
-      <w:r>
-        <w:rPr>
-          <w:sz w:val="20"/>
-          <w:szCs w:val="20"/>
-        </w:rPr>
-        <w:t xml:space="preserve"> in the past and have greatest confidence in your </w:t>
-      </w:r>
-      <w:proofErr w:type="spellStart"/>
-      <w:r>
-        <w:rPr>
-          <w:sz w:val="20"/>
-          <w:szCs w:val="20"/>
-        </w:rPr>
-        <w:t>priducts</w:t>
-      </w:r>
-      <w:proofErr w:type="spellEnd"/>
-      <w:r>
-        <w:rPr>
-          <w:sz w:val="20"/>
-          <w:szCs w:val="20"/>
-        </w:rPr>
-        <w:t xml:space="preserve"> and </w:t>
-      </w:r>
-      <w:proofErr w:type="spellStart"/>
-      <w:r>
-        <w:rPr>
-          <w:sz w:val="20"/>
-          <w:szCs w:val="20"/>
-        </w:rPr>
-        <w:t>costomer</w:t>
-      </w:r>
-      <w:proofErr w:type="spellEnd"/>
-      <w:r>
-        <w:rPr>
-          <w:sz w:val="20"/>
-          <w:szCs w:val="20"/>
-        </w:rPr>
-        <w:t xml:space="preserve"> </w:t>
-      </w:r>
-      <w:proofErr w:type="spellStart"/>
-      <w:r>
-        <w:rPr>
-          <w:sz w:val="20"/>
-          <w:szCs w:val="20"/>
-        </w:rPr>
-        <w:t>service.we</w:t>
-      </w:r>
-      <w:proofErr w:type="spellEnd"/>
-      <w:r>
-        <w:rPr>
-          <w:sz w:val="20"/>
-          <w:szCs w:val="20"/>
-        </w:rPr>
-        <w:t xml:space="preserve"> need the shipment of widgets </w:t>
-      </w:r>
-      <w:proofErr w:type="spellStart"/>
-      <w:r>
-        <w:rPr>
-          <w:sz w:val="20"/>
-          <w:szCs w:val="20"/>
-        </w:rPr>
-        <w:t>soon,however</w:t>
-      </w:r>
-      <w:proofErr w:type="spellEnd"/>
-      <w:r>
-        <w:rPr>
-          <w:sz w:val="20"/>
-          <w:szCs w:val="20"/>
-        </w:rPr>
-        <w:t>, and I hoped</w:t>
-      </w:r>
-      <w:r>
-        <w:rPr>
-          <w:sz w:val="20"/>
-          <w:szCs w:val="20"/>
-        </w:rPr>
-        <w:t xml:space="preserve"> you might be able to provide me with an idea of when I can expect </w:t>
-      </w:r>
-      <w:proofErr w:type="spellStart"/>
-      <w:r>
-        <w:rPr>
-          <w:sz w:val="20"/>
-          <w:szCs w:val="20"/>
-        </w:rPr>
-        <w:t>them.thank</w:t>
-      </w:r>
-      <w:proofErr w:type="spellEnd"/>
-      <w:r>
-        <w:rPr>
-          <w:sz w:val="20"/>
-          <w:szCs w:val="20"/>
-        </w:rPr>
-        <w:t xml:space="preserve"> in advance for any help you might be able to offer.</w:t>
-      </w:r>
-    </w:p>
-    <w:p>
-      <w:pPr>
-        <w:rPr>
-          <w:sz w:val="20"/>
-          <w:szCs w:val="20"/>
-        </w:rPr>
-      </w:pPr>
-      <w:r>
-        <w:rPr>
-          <w:sz w:val="20"/>
-          <w:szCs w:val="20"/>
-        </w:rPr>
-        <w:t>Sincerely,</w:t>
+      <w:r>
+        <w:rPr>
+          <w:color w:val="C00000"/>
+          <w:sz w:val="20"/>
+          <w:szCs w:val="20"/>
+        </w:rPr>
+        <w:t xml:space="preserve">    </w:t>
       </w:r>
       <w:bookmarkStart w:id="0" w:name="_GoBack"/>
       <w:bookmarkEnd w:id="0"/>
+    </w:p>
+    <w:p>
+      <w:pPr>
+        <w:rPr>
+          <w:color w:val="C00000"/>
+          <w:sz w:val="20"/>
+          <w:szCs w:val="20"/>
+        </w:rPr>
+      </w:pPr>
+    </w:p>
+    <w:p>
+      <w:pPr>
+        <w:rPr>
+          <w:color w:val="C00000"/>
+          <w:sz w:val="20"/>
+          <w:szCs w:val="20"/>
+        </w:rPr>
+      </w:pPr>
+      <w:proofErr w:type="spellStart"/>
+      <w:proofErr w:type="gramStart"/>
+      <w:r>
+        <w:rPr>
+          <w:color w:val="C00000"/>
+          <w:sz w:val="20"/>
+          <w:szCs w:val="20"/>
+        </w:rPr>
+        <w:t>Mr.john</w:t>
+      </w:r>
+      <w:proofErr w:type="spellEnd"/>
+      <w:proofErr w:type="gramEnd"/>
+      <w:r>
+        <w:rPr>
+          <w:color w:val="C00000"/>
+          <w:sz w:val="20"/>
+          <w:szCs w:val="20"/>
+        </w:rPr>
+        <w:t xml:space="preserve"> doe</w:t>
+      </w:r>
+    </w:p>
+    <w:p>
+      <w:pPr>
+        <w:rPr>
+          <w:color w:val="C00000"/>
+          <w:sz w:val="20"/>
+          <w:szCs w:val="20"/>
+        </w:rPr>
+      </w:pPr>
+      <w:r>
+        <w:rPr>
+          <w:color w:val="C00000"/>
+          <w:sz w:val="20"/>
+          <w:szCs w:val="20"/>
+        </w:rPr>
+        <w:t>C</w:t>
+      </w:r>
+      <w:r>
+        <w:rPr>
+          <w:color w:val="C00000"/>
+          <w:sz w:val="20"/>
+          <w:szCs w:val="20"/>
+        </w:rPr>
+        <w:t>ustomer</w:t>
+      </w:r>
+      <w:r>
+        <w:rPr>
+          <w:color w:val="C00000"/>
+          <w:sz w:val="20"/>
+          <w:szCs w:val="20"/>
+        </w:rPr>
+        <w:t xml:space="preserve"> service representative</w:t>
+      </w:r>
+    </w:p>
+    <w:p>
+      <w:pPr>
+        <w:rPr>
+          <w:color w:val="C00000"/>
+          <w:sz w:val="20"/>
+          <w:szCs w:val="20"/>
+        </w:rPr>
+      </w:pPr>
+      <w:r>
+        <w:rPr>
+          <w:color w:val="C00000"/>
+          <w:sz w:val="20"/>
+          <w:szCs w:val="20"/>
+        </w:rPr>
+        <w:t xml:space="preserve">Widgets </w:t>
+      </w:r>
+      <w:proofErr w:type="spellStart"/>
+      <w:proofErr w:type="gramStart"/>
+      <w:r>
+        <w:rPr>
+          <w:color w:val="C00000"/>
+          <w:sz w:val="20"/>
+          <w:szCs w:val="20"/>
+        </w:rPr>
+        <w:t>glore,inc</w:t>
+      </w:r>
+      <w:proofErr w:type="spellEnd"/>
+      <w:proofErr w:type="gramEnd"/>
+    </w:p>
+    <w:p>
+      <w:pPr>
+        <w:rPr>
+          <w:color w:val="C00000"/>
+          <w:sz w:val="20"/>
+          <w:szCs w:val="20"/>
+        </w:rPr>
+      </w:pPr>
+      <w:r>
+        <w:rPr>
+          <w:color w:val="C00000"/>
+          <w:sz w:val="20"/>
+          <w:szCs w:val="20"/>
+        </w:rPr>
+        <w:t>987 widget street</w:t>
+      </w:r>
+    </w:p>
+    <w:p>
+      <w:pPr>
+        <w:rPr>
+          <w:color w:val="2E74B5" w:themeColor="accent5" w:themeShade="BF"/>
+          <w:sz w:val="20"/>
+          <w:szCs w:val="20"/>
+        </w:rPr>
+      </w:pPr>
+      <w:r>
+        <w:rPr>
+          <w:color w:val="C00000"/>
+          <w:sz w:val="20"/>
+          <w:szCs w:val="20"/>
+        </w:rPr>
+        <w:t xml:space="preserve"> </w:t>
+      </w:r>
+      <w:proofErr w:type="spellStart"/>
+      <w:proofErr w:type="gramStart"/>
+      <w:r>
+        <w:rPr>
+          <w:color w:val="C00000"/>
+          <w:sz w:val="20"/>
+          <w:szCs w:val="20"/>
+        </w:rPr>
+        <w:t>Miame,florida</w:t>
+      </w:r>
+      <w:proofErr w:type="spellEnd"/>
+      <w:proofErr w:type="gramEnd"/>
+      <w:r>
+        <w:rPr>
+          <w:color w:val="C00000"/>
+          <w:sz w:val="20"/>
+          <w:szCs w:val="20"/>
+        </w:rPr>
+        <w:t xml:space="preserve"> 33111</w:t>
+      </w:r>
+    </w:p>
+    <w:p>
+      <w:pPr>
+        <w:rPr>
+          <w:sz w:val="20"/>
+          <w:szCs w:val="20"/>
+        </w:rPr>
+      </w:pPr>
+    </w:p>
+    <w:p>
+      <w:pPr>
+        <w:rPr>
+          <w:sz w:val="20"/>
+          <w:szCs w:val="20"/>
+        </w:rPr>
+      </w:pPr>
+      <w:r>
+        <w:rPr>
+          <w:sz w:val="20"/>
+          <w:szCs w:val="20"/>
+        </w:rPr>
+        <w:t xml:space="preserve">Dear </w:t>
+      </w:r>
+      <w:proofErr w:type="spellStart"/>
+      <w:r>
+        <w:rPr>
+          <w:sz w:val="20"/>
+          <w:szCs w:val="20"/>
+        </w:rPr>
+        <w:t>mr.doe</w:t>
+      </w:r>
+      <w:proofErr w:type="spellEnd"/>
+      <w:r>
+        <w:rPr>
+          <w:sz w:val="20"/>
+          <w:szCs w:val="20"/>
+        </w:rPr>
+        <w:t>:</w:t>
+      </w:r>
+    </w:p>
+    <w:p>
+      <w:pPr>
+        <w:rPr>
+          <w:sz w:val="20"/>
+          <w:szCs w:val="20"/>
+        </w:rPr>
+      </w:pPr>
+    </w:p>
+    <w:p>
+      <w:pPr>
+        <w:jc w:val="both"/>
+        <w:rPr>
+          <w:sz w:val="20"/>
+          <w:szCs w:val="20"/>
+        </w:rPr>
+      </w:pPr>
+      <w:r>
+        <w:rPr>
+          <w:sz w:val="20"/>
+          <w:szCs w:val="20"/>
+        </w:rPr>
+        <w:t>I am writing y</w:t>
+      </w:r>
+      <w:r>
+        <w:rPr>
+          <w:sz w:val="20"/>
+          <w:szCs w:val="20"/>
+        </w:rPr>
+        <w:t xml:space="preserve">ou concerning a recent purchase of widgets. Approximately two weeks </w:t>
+      </w:r>
+      <w:proofErr w:type="spellStart"/>
+      <w:proofErr w:type="gramStart"/>
+      <w:r>
+        <w:rPr>
+          <w:sz w:val="20"/>
+          <w:szCs w:val="20"/>
+        </w:rPr>
+        <w:t>ago,on</w:t>
+      </w:r>
+      <w:proofErr w:type="spellEnd"/>
+      <w:proofErr w:type="gramEnd"/>
+      <w:r>
+        <w:rPr>
+          <w:sz w:val="20"/>
+          <w:szCs w:val="20"/>
+        </w:rPr>
+        <w:t xml:space="preserve"> October 1,I ordered a total of 50 widgets for </w:t>
+      </w:r>
+      <w:proofErr w:type="spellStart"/>
+      <w:r>
+        <w:rPr>
+          <w:sz w:val="20"/>
+          <w:szCs w:val="20"/>
+        </w:rPr>
+        <w:t>company,inc.via</w:t>
+      </w:r>
+      <w:proofErr w:type="spellEnd"/>
+      <w:r>
+        <w:rPr>
+          <w:sz w:val="20"/>
+          <w:szCs w:val="20"/>
+        </w:rPr>
+        <w:t xml:space="preserve"> the widgets </w:t>
+      </w:r>
+      <w:proofErr w:type="spellStart"/>
+      <w:r>
+        <w:rPr>
+          <w:sz w:val="20"/>
+          <w:szCs w:val="20"/>
+        </w:rPr>
+        <w:t>glore</w:t>
+      </w:r>
+      <w:proofErr w:type="spellEnd"/>
+      <w:r>
+        <w:rPr>
+          <w:sz w:val="20"/>
+          <w:szCs w:val="20"/>
+        </w:rPr>
+        <w:t xml:space="preserve"> client webpage. I received an email </w:t>
+      </w:r>
+      <w:proofErr w:type="spellStart"/>
+      <w:r>
+        <w:rPr>
+          <w:sz w:val="20"/>
+          <w:szCs w:val="20"/>
+        </w:rPr>
+        <w:t>no</w:t>
+      </w:r>
+      <w:r>
+        <w:rPr>
+          <w:sz w:val="20"/>
+          <w:szCs w:val="20"/>
+        </w:rPr>
+        <w:t>rification</w:t>
+      </w:r>
+      <w:proofErr w:type="spellEnd"/>
+      <w:r>
+        <w:rPr>
+          <w:sz w:val="20"/>
+          <w:szCs w:val="20"/>
+        </w:rPr>
+        <w:t xml:space="preserve"> two days later confirming the </w:t>
+      </w:r>
+      <w:proofErr w:type="spellStart"/>
+      <w:r>
+        <w:rPr>
+          <w:sz w:val="20"/>
+          <w:szCs w:val="20"/>
+        </w:rPr>
+        <w:t>recipt</w:t>
+      </w:r>
+      <w:proofErr w:type="spellEnd"/>
+      <w:r>
+        <w:rPr>
+          <w:sz w:val="20"/>
+          <w:szCs w:val="20"/>
+        </w:rPr>
+        <w:t xml:space="preserve"> of </w:t>
+      </w:r>
+      <w:proofErr w:type="spellStart"/>
+      <w:r>
+        <w:rPr>
+          <w:sz w:val="20"/>
+          <w:szCs w:val="20"/>
+        </w:rPr>
+        <w:t>payent</w:t>
+      </w:r>
+      <w:proofErr w:type="spellEnd"/>
+      <w:r>
+        <w:rPr>
+          <w:sz w:val="20"/>
+          <w:szCs w:val="20"/>
+        </w:rPr>
+        <w:t xml:space="preserve"> and the shipment of the widgets. According to your </w:t>
+      </w:r>
+      <w:proofErr w:type="spellStart"/>
+      <w:proofErr w:type="gramStart"/>
+      <w:r>
+        <w:rPr>
+          <w:sz w:val="20"/>
+          <w:szCs w:val="20"/>
+        </w:rPr>
+        <w:t>website,shipment</w:t>
+      </w:r>
+      <w:proofErr w:type="spellEnd"/>
+      <w:proofErr w:type="gramEnd"/>
+      <w:r>
+        <w:rPr>
+          <w:sz w:val="20"/>
+          <w:szCs w:val="20"/>
+        </w:rPr>
+        <w:t xml:space="preserve"> should </w:t>
+      </w:r>
+      <w:proofErr w:type="spellStart"/>
+      <w:r>
+        <w:rPr>
+          <w:sz w:val="20"/>
+          <w:szCs w:val="20"/>
+        </w:rPr>
+        <w:t>treach</w:t>
+      </w:r>
+      <w:proofErr w:type="spellEnd"/>
+      <w:r>
+        <w:rPr>
+          <w:sz w:val="20"/>
+          <w:szCs w:val="20"/>
+        </w:rPr>
+        <w:t xml:space="preserve"> their </w:t>
+      </w:r>
+      <w:proofErr w:type="spellStart"/>
+      <w:r>
+        <w:rPr>
+          <w:sz w:val="20"/>
+          <w:szCs w:val="20"/>
+        </w:rPr>
+        <w:t>destinationwithin</w:t>
+      </w:r>
+      <w:proofErr w:type="spellEnd"/>
+      <w:r>
+        <w:rPr>
+          <w:sz w:val="20"/>
+          <w:szCs w:val="20"/>
+        </w:rPr>
+        <w:t xml:space="preserve"> 3-5 days of </w:t>
+      </w:r>
+      <w:proofErr w:type="spellStart"/>
+      <w:r>
+        <w:rPr>
+          <w:sz w:val="20"/>
+          <w:szCs w:val="20"/>
+        </w:rPr>
+        <w:t>bein</w:t>
+      </w:r>
+      <w:proofErr w:type="spellEnd"/>
+      <w:r>
+        <w:rPr>
+          <w:sz w:val="20"/>
+          <w:szCs w:val="20"/>
+        </w:rPr>
+        <w:t xml:space="preserve"> </w:t>
+      </w:r>
+      <w:proofErr w:type="spellStart"/>
+      <w:r>
+        <w:rPr>
+          <w:sz w:val="20"/>
+          <w:szCs w:val="20"/>
+        </w:rPr>
+        <w:t>sent,but</w:t>
+      </w:r>
+      <w:proofErr w:type="spellEnd"/>
+      <w:r>
+        <w:rPr>
+          <w:sz w:val="20"/>
+          <w:szCs w:val="20"/>
+        </w:rPr>
+        <w:t xml:space="preserve"> I have yet to </w:t>
+      </w:r>
+      <w:proofErr w:type="spellStart"/>
+      <w:r>
+        <w:rPr>
+          <w:sz w:val="20"/>
+          <w:szCs w:val="20"/>
+        </w:rPr>
+        <w:t>recive</w:t>
+      </w:r>
+      <w:proofErr w:type="spellEnd"/>
+      <w:r>
+        <w:rPr>
+          <w:sz w:val="20"/>
+          <w:szCs w:val="20"/>
+        </w:rPr>
+        <w:t xml:space="preserve"> the widgets.do you have any information on what may have happened to delay the shipment or where the shipment is correctly?</w:t>
+      </w:r>
+    </w:p>
+    <w:p>
+      <w:pPr>
+        <w:jc w:val="both"/>
+        <w:rPr>
+          <w:sz w:val="20"/>
+          <w:szCs w:val="20"/>
+        </w:rPr>
+      </w:pPr>
+    </w:p>
+    <w:p>
+      <w:pPr>
+        <w:jc w:val="both"/>
+        <w:rPr>
+          <w:sz w:val="20"/>
+          <w:szCs w:val="20"/>
+        </w:rPr>
+      </w:pPr>
+      <w:r>
+        <w:rPr>
+          <w:sz w:val="20"/>
+          <w:szCs w:val="20"/>
+        </w:rPr>
+        <w:t xml:space="preserve">I have worked with widgets </w:t>
+      </w:r>
+      <w:proofErr w:type="spellStart"/>
+      <w:proofErr w:type="gramStart"/>
+      <w:r>
+        <w:rPr>
+          <w:sz w:val="20"/>
+          <w:szCs w:val="20"/>
+        </w:rPr>
+        <w:t>galore,inc</w:t>
+      </w:r>
+      <w:proofErr w:type="spellEnd"/>
+      <w:r>
+        <w:rPr>
+          <w:sz w:val="20"/>
+          <w:szCs w:val="20"/>
+        </w:rPr>
+        <w:t>.</w:t>
+      </w:r>
+      <w:proofErr w:type="gramEnd"/>
+      <w:r>
+        <w:rPr>
+          <w:sz w:val="20"/>
+          <w:szCs w:val="20"/>
+        </w:rPr>
+        <w:t xml:space="preserve"> in the past and have greatest confidence in your </w:t>
+      </w:r>
+      <w:proofErr w:type="spellStart"/>
+      <w:r>
+        <w:rPr>
+          <w:sz w:val="20"/>
+          <w:szCs w:val="20"/>
+        </w:rPr>
+        <w:t>priducts</w:t>
+      </w:r>
+      <w:proofErr w:type="spellEnd"/>
+      <w:r>
+        <w:rPr>
+          <w:sz w:val="20"/>
+          <w:szCs w:val="20"/>
+        </w:rPr>
+        <w:t xml:space="preserve"> and </w:t>
+      </w:r>
+      <w:proofErr w:type="spellStart"/>
+      <w:r>
+        <w:rPr>
+          <w:sz w:val="20"/>
+          <w:szCs w:val="20"/>
+        </w:rPr>
+        <w:t>costomer</w:t>
+      </w:r>
+      <w:proofErr w:type="spellEnd"/>
+      <w:r>
+        <w:rPr>
+          <w:sz w:val="20"/>
+          <w:szCs w:val="20"/>
+        </w:rPr>
+        <w:t xml:space="preserve"> </w:t>
+      </w:r>
+      <w:proofErr w:type="spellStart"/>
+      <w:r>
+        <w:rPr>
+          <w:sz w:val="20"/>
+          <w:szCs w:val="20"/>
+        </w:rPr>
+        <w:t>service.we</w:t>
+      </w:r>
+      <w:proofErr w:type="spellEnd"/>
+      <w:r>
+        <w:rPr>
+          <w:sz w:val="20"/>
+          <w:szCs w:val="20"/>
+        </w:rPr>
+        <w:t xml:space="preserve"> need the shipment of widgets </w:t>
+      </w:r>
+      <w:proofErr w:type="spellStart"/>
+      <w:r>
+        <w:rPr>
+          <w:sz w:val="20"/>
+          <w:szCs w:val="20"/>
+        </w:rPr>
+        <w:t>soon,however</w:t>
+      </w:r>
+      <w:proofErr w:type="spellEnd"/>
+      <w:r>
+        <w:rPr>
+          <w:sz w:val="20"/>
+          <w:szCs w:val="20"/>
+        </w:rPr>
+        <w:t>, and I hoped</w:t>
+      </w:r>
+      <w:r>
+        <w:rPr>
+          <w:sz w:val="20"/>
+          <w:szCs w:val="20"/>
+        </w:rPr>
+        <w:t xml:space="preserve"> you might be able to provide me with an idea of when I can expect </w:t>
+      </w:r>
+      <w:proofErr w:type="spellStart"/>
+      <w:r>
+        <w:rPr>
+          <w:sz w:val="20"/>
+          <w:szCs w:val="20"/>
+        </w:rPr>
+        <w:t>them.thank</w:t>
+      </w:r>
+      <w:proofErr w:type="spellEnd"/>
+      <w:r>
+        <w:rPr>
+          <w:sz w:val="20"/>
+          <w:szCs w:val="20"/>
+        </w:rPr>
+        <w:t xml:space="preserve"> in advance for any help you might be able to offer.</w:t>
+      </w:r>
+    </w:p>
+    <w:p>
+      <w:pPr>
+        <w:rPr>
+          <w:sz w:val="20"/>
+          <w:szCs w:val="20"/>
+        </w:rPr>
+      </w:pPr>
+      <w:r>
+        <w:rPr>
+          <w:sz w:val="20"/>
+          <w:szCs w:val="20"/>
+        </w:rPr>
+        <w:t>Sincerely,</w:t>
+      </w:r>
     </w:p>
     <w:p>
       <w:pPr>
@@ -1534,7 +1540,7 @@
 </file>
 
 <file path=customXml/itemProps1.xml><?xml version="1.0" encoding="utf-8"?>
-<ds:datastoreItem xmlns:ds="http://schemas.openxmlformats.org/officeDocument/2006/customXml" ds:itemID="{C85FCE21-308B-4800-9D35-F18B181A19DE}">
+<ds:datastoreItem xmlns:ds="http://schemas.openxmlformats.org/officeDocument/2006/customXml" ds:itemID="{4363D02B-B26C-43E2-9AA9-9EAC0BB1B14B}">
   <ds:schemaRefs>
     <ds:schemaRef ds:uri="http://schemas.openxmlformats.org/officeDocument/2006/bibliography"/>
   </ds:schemaRefs>

</xml_diff>